<commit_message>
adding mock data to tables, fixed erd
</commit_message>
<xml_diff>
--- a/Valters_Ādmīdiņš_DBTeh_kursa_darbs_2018.docx
+++ b/Valters_Ādmīdiņš_DBTeh_kursa_darbs_2018.docx
@@ -893,17 +893,137 @@
           <w:b/>
         </w:rPr>
         <w:lastRenderedPageBreak/>
-        <w:t>ERD DIAGRAMMA</w:t>
+        <w:t>ERD DIAGRAMM</w:t>
       </w:r>
       <w:bookmarkEnd w:id="1"/>
+      <w:r>
+        <w:rPr>
+          <w:b/>
+        </w:rPr>
+        <w:t>A</w:t>
+      </w:r>
+    </w:p>
+    <w:p>
+      <w:pPr>
+        <w:rPr>
+          <w:rFonts w:ascii="Times New Roman" w:eastAsiaTheme="majorEastAsia" w:cstheme="majorBidi"/>
+          <w:b/>
+          <w:color w:val="000000" w:themeColor="text1"/>
+          <w:sz w:val="32"/>
+          <w:szCs w:val="32"/>
+        </w:rPr>
+      </w:pPr>
+      <w:r>
+        <w:rPr>
+          <w:b/>
+          <w:noProof/>
+        </w:rPr>
+        <w:drawing>
+          <wp:anchor distT="0" distB="0" distL="114300" distR="114300" simplePos="0" relativeHeight="251658240" behindDoc="0" locked="0" layoutInCell="1" allowOverlap="1" wp14:anchorId="0674009E" wp14:editId="70E3F3AF">
+            <wp:simplePos x="0" y="0"/>
+            <wp:positionH relativeFrom="margin">
+              <wp:align>center</wp:align>
+            </wp:positionH>
+            <wp:positionV relativeFrom="paragraph">
+              <wp:posOffset>900430</wp:posOffset>
+            </wp:positionV>
+            <wp:extent cx="7752080" cy="5910580"/>
+            <wp:effectExtent l="0" t="0" r="1270" b="0"/>
+            <wp:wrapTopAndBottom/>
+            <wp:docPr id="3" name="Picture 3"/>
+            <wp:cNvGraphicFramePr>
+              <a:graphicFrameLocks xmlns:a="http://schemas.openxmlformats.org/drawingml/2006/main" noChangeAspect="1"/>
+            </wp:cNvGraphicFramePr>
+            <a:graphic xmlns:a="http://schemas.openxmlformats.org/drawingml/2006/main">
+              <a:graphicData uri="http://schemas.openxmlformats.org/drawingml/2006/picture">
+                <pic:pic xmlns:pic="http://schemas.openxmlformats.org/drawingml/2006/picture">
+                  <pic:nvPicPr>
+                    <pic:cNvPr id="0" name="Picture 3"/>
+                    <pic:cNvPicPr>
+                      <a:picLocks noChangeAspect="1" noChangeArrowheads="1"/>
+                    </pic:cNvPicPr>
+                  </pic:nvPicPr>
+                  <pic:blipFill>
+                    <a:blip r:embed="rId8">
+                      <a:extLst>
+                        <a:ext uri="{28A0092B-C50C-407E-A947-70E740481C1C}">
+                          <a14:useLocalDpi xmlns:a14="http://schemas.microsoft.com/office/drawing/2010/main" val="0"/>
+                        </a:ext>
+                      </a:extLst>
+                    </a:blip>
+                    <a:srcRect/>
+                    <a:stretch>
+                      <a:fillRect/>
+                    </a:stretch>
+                  </pic:blipFill>
+                  <pic:spPr bwMode="auto">
+                    <a:xfrm>
+                      <a:off x="0" y="0"/>
+                      <a:ext cx="7752080" cy="5910580"/>
+                    </a:xfrm>
+                    <a:prstGeom prst="rect">
+                      <a:avLst/>
+                    </a:prstGeom>
+                    <a:noFill/>
+                    <a:ln>
+                      <a:noFill/>
+                    </a:ln>
+                  </pic:spPr>
+                </pic:pic>
+              </a:graphicData>
+            </a:graphic>
+            <wp14:sizeRelH relativeFrom="page">
+              <wp14:pctWidth>0</wp14:pctWidth>
+            </wp14:sizeRelH>
+            <wp14:sizeRelV relativeFrom="page">
+              <wp14:pctHeight>0</wp14:pctHeight>
+            </wp14:sizeRelV>
+          </wp:anchor>
+        </w:drawing>
+      </w:r>
+      <w:r>
+        <w:rPr>
+          <w:b/>
+        </w:rPr>
+        <w:br w:type="page"/>
+      </w:r>
+    </w:p>
+    <w:p>
+      <w:pPr>
+        <w:pStyle w:val="Heading1"/>
+        <w:numPr>
+          <w:ilvl w:val="0"/>
+          <w:numId w:val="3"/>
+        </w:numPr>
+        <w:jc w:val="center"/>
+        <w:rPr>
+          <w:b/>
+        </w:rPr>
+      </w:pPr>
+      <w:r>
+        <w:rPr>
+          <w:b/>
+        </w:rPr>
+        <w:lastRenderedPageBreak/>
+        <w:t>TABULAS AR DATIEM</w:t>
+      </w:r>
     </w:p>
     <w:p/>
     <w:p>
+      <w:pPr>
+        <w:ind w:left="360"/>
+        <w:jc w:val="both"/>
+        <w:rPr>
+          <w:rFonts w:ascii="Times New Roman"/>
+          <w:sz w:val="24"/>
+          <w:szCs w:val="24"/>
+        </w:rPr>
+      </w:pPr>
       <w:bookmarkStart w:id="2" w:name="_GoBack"/>
       <w:bookmarkEnd w:id="2"/>
     </w:p>
     <w:sectPr>
-      <w:footerReference w:type="default" r:id="rId8"/>
+      <w:footerReference w:type="default" r:id="rId9"/>
       <w:pgSz w:w="12240" w:h="15840"/>
       <w:pgMar w:top="1440" w:right="1440" w:bottom="1440" w:left="1440" w:header="708" w:footer="708" w:gutter="0"/>
       <w:cols w:space="708"/>
@@ -943,7 +1063,7 @@
 <w:ftr xmlns:wpc="http://schemas.microsoft.com/office/word/2010/wordprocessingCanvas" xmlns:cx="http://schemas.microsoft.com/office/drawing/2014/chartex" xmlns:cx1="http://schemas.microsoft.com/office/drawing/2015/9/8/chartex" xmlns:cx2="http://schemas.microsoft.com/office/drawing/2015/10/21/chartex" xmlns:cx3="http://schemas.microsoft.com/office/drawing/2016/5/9/chartex" xmlns:cx4="http://schemas.microsoft.com/office/drawing/2016/5/10/chartex" xmlns:cx5="http://schemas.microsoft.com/office/drawing/2016/5/11/chartex" xmlns:cx6="http://schemas.microsoft.com/office/drawing/2016/5/12/chartex" xmlns:cx7="http://schemas.microsoft.com/office/drawing/2016/5/13/chartex" xmlns:cx8="http://schemas.microsoft.com/office/drawing/2016/5/14/chartex" xmlns:mc="http://schemas.openxmlformats.org/markup-compatibility/2006" xmlns:aink="http://schemas.microsoft.com/office/drawing/2016/ink" xmlns:am3d="http://schemas.microsoft.com/office/drawing/2017/model3d" xmlns:o="urn:schemas-microsoft-com:office:office" xmlns:r="http://schemas.openxmlformats.org/officeDocument/2006/relationships" xmlns:m="http://schemas.openxmlformats.org/officeDocument/2006/math" xmlns:v="urn:schemas-microsoft-com:vml" xmlns:wp14="http://schemas.microsoft.com/office/word/2010/wordprocessingDrawing" xmlns:wp="http://schemas.openxmlformats.org/drawingml/2006/wordprocessingDrawing" xmlns:w10="urn:schemas-microsoft-com:office:word" xmlns:w="http://schemas.openxmlformats.org/wordprocessingml/2006/main" xmlns:w14="http://schemas.microsoft.com/office/word/2010/wordml" xmlns:w15="http://schemas.microsoft.com/office/word/2012/wordml" xmlns:w16cid="http://schemas.microsoft.com/office/word/2016/wordml/cid" xmlns:w16se="http://schemas.microsoft.com/office/word/2015/wordml/symex" xmlns:wpg="http://schemas.microsoft.com/office/word/2010/wordprocessingGroup" xmlns:wpi="http://schemas.microsoft.com/office/word/2010/wordprocessingInk" xmlns:wne="http://schemas.microsoft.com/office/word/2006/wordml" xmlns:wps="http://schemas.microsoft.com/office/word/2010/wordprocessingShape" mc:Ignorable="w14 w15 w16se w16cid wp14">
   <w:sdt>
     <w:sdtPr>
-      <w:id w:val="-1231382070"/>
+      <w:id w:val="-1162158061"/>
       <w:docPartObj>
         <w:docPartGallery w:val="Page Numbers (Bottom of Page)"/>
         <w:docPartUnique/>
@@ -1714,7 +1834,6 @@
   <w:style w:type="character" w:default="1" w:styleId="DefaultParagraphFont">
     <w:name w:val="Default Paragraph Font"/>
     <w:uiPriority w:val="1"/>
-    <w:semiHidden/>
     <w:unhideWhenUsed/>
   </w:style>
   <w:style w:type="table" w:default="1" w:styleId="TableNormal">
@@ -2120,7 +2239,7 @@
 </file>
 
 <file path=customXml/itemProps1.xml><?xml version="1.0" encoding="utf-8"?>
-<ds:datastoreItem xmlns:ds="http://schemas.openxmlformats.org/officeDocument/2006/customXml" ds:itemID="{F54AEAC9-9526-47BE-9837-36A47A1C53C9}">
+<ds:datastoreItem xmlns:ds="http://schemas.openxmlformats.org/officeDocument/2006/customXml" ds:itemID="{156B9914-7D00-4985-9308-7175B59D2099}">
   <ds:schemaRefs>
     <ds:schemaRef ds:uri="http://schemas.openxmlformats.org/officeDocument/2006/bibliography"/>
   </ds:schemaRefs>

</xml_diff>

<commit_message>
added more to description
</commit_message>
<xml_diff>
--- a/Valters_Ādmīdiņš_DBTeh_kursa_darbs_2018.docx
+++ b/Valters_Ādmīdiņš_DBTeh_kursa_darbs_2018.docx
@@ -4578,7 +4578,7 @@
           <w:szCs w:val="24"/>
           <w:lang w:val="lv-LV"/>
         </w:rPr>
-        <w:t xml:space="preserve"> (tabula 3.5.)</w:t>
+        <w:t xml:space="preserve"> (tabula</w:t>
       </w:r>
       <w:r>
         <w:rPr>
@@ -4587,10 +4587,2590 @@
           <w:szCs w:val="24"/>
           <w:lang w:val="lv-LV"/>
         </w:rPr>
+        <w:t xml:space="preserve"> 3</w:t>
+      </w:r>
+      <w:r>
+        <w:rPr>
+          <w:rFonts w:ascii="Times New Roman"/>
+          <w:sz w:val="24"/>
+          <w:szCs w:val="24"/>
+          <w:lang w:val="lv-LV"/>
+        </w:rPr>
+        <w:t>.5.)</w:t>
+      </w:r>
+      <w:r>
+        <w:rPr>
+          <w:rFonts w:ascii="Times New Roman"/>
+          <w:sz w:val="24"/>
+          <w:szCs w:val="24"/>
+          <w:lang w:val="lv-LV"/>
+        </w:rPr>
         <w:t>, ar kuras palīdzību sasaista lietotāja ID ar transportlīdzekļa ID.</w:t>
       </w:r>
+    </w:p>
+    <w:tbl>
+      <w:tblPr>
+        <w:tblpPr w:leftFromText="180" w:rightFromText="180" w:vertAnchor="text" w:horzAnchor="margin" w:tblpXSpec="center" w:tblpY="-14"/>
+        <w:tblW w:w="3189" w:type="dxa"/>
+        <w:tblCellMar>
+          <w:top w:w="57" w:type="dxa"/>
+          <w:left w:w="113" w:type="dxa"/>
+          <w:bottom w:w="57" w:type="dxa"/>
+          <w:right w:w="113" w:type="dxa"/>
+        </w:tblCellMar>
+        <w:tblLook w:val="04A0" w:firstRow="1" w:lastRow="0" w:firstColumn="1" w:lastColumn="0" w:noHBand="0" w:noVBand="1"/>
+      </w:tblPr>
+      <w:tblGrid>
+        <w:gridCol w:w="1209"/>
+        <w:gridCol w:w="1980"/>
+      </w:tblGrid>
+      <w:tr>
+        <w:trPr>
+          <w:trHeight w:val="15"/>
+        </w:trPr>
+        <w:tc>
+          <w:tcPr>
+            <w:tcW w:w="0" w:type="auto"/>
+          </w:tcPr>
+          <w:p>
+            <w:proofErr w:type="spellStart"/>
+            <w:r>
+              <w:t>lietotaji_ID</w:t>
+            </w:r>
+            <w:proofErr w:type="spellEnd"/>
+          </w:p>
+        </w:tc>
+        <w:tc>
+          <w:tcPr>
+            <w:tcW w:w="0" w:type="auto"/>
+          </w:tcPr>
+          <w:p>
+            <w:proofErr w:type="spellStart"/>
+            <w:r>
+              <w:t>transportlidzekli_ID</w:t>
+            </w:r>
+            <w:proofErr w:type="spellEnd"/>
+          </w:p>
+        </w:tc>
+      </w:tr>
+      <w:tr>
+        <w:trPr>
+          <w:trHeight w:val="15"/>
+        </w:trPr>
+        <w:tc>
+          <w:tcPr>
+            <w:tcW w:w="0" w:type="auto"/>
+          </w:tcPr>
+          <w:p>
+            <w:r>
+              <w:t>1</w:t>
+            </w:r>
+          </w:p>
+        </w:tc>
+        <w:tc>
+          <w:tcPr>
+            <w:tcW w:w="0" w:type="auto"/>
+          </w:tcPr>
+          <w:p>
+            <w:r>
+              <w:t>1</w:t>
+            </w:r>
+          </w:p>
+        </w:tc>
+      </w:tr>
+      <w:tr>
+        <w:trPr>
+          <w:trHeight w:val="15"/>
+        </w:trPr>
+        <w:tc>
+          <w:tcPr>
+            <w:tcW w:w="0" w:type="auto"/>
+          </w:tcPr>
+          <w:p>
+            <w:r>
+              <w:t>1</w:t>
+            </w:r>
+          </w:p>
+        </w:tc>
+        <w:tc>
+          <w:tcPr>
+            <w:tcW w:w="0" w:type="auto"/>
+          </w:tcPr>
+          <w:p>
+            <w:r>
+              <w:t>2</w:t>
+            </w:r>
+          </w:p>
+        </w:tc>
+      </w:tr>
+      <w:tr>
+        <w:trPr>
+          <w:trHeight w:val="15"/>
+        </w:trPr>
+        <w:tc>
+          <w:tcPr>
+            <w:tcW w:w="0" w:type="auto"/>
+          </w:tcPr>
+          <w:p>
+            <w:r>
+              <w:t>2</w:t>
+            </w:r>
+          </w:p>
+        </w:tc>
+        <w:tc>
+          <w:tcPr>
+            <w:tcW w:w="0" w:type="auto"/>
+          </w:tcPr>
+          <w:p>
+            <w:r>
+              <w:t>3</w:t>
+            </w:r>
+          </w:p>
+        </w:tc>
+      </w:tr>
+      <w:tr>
+        <w:trPr>
+          <w:trHeight w:val="15"/>
+        </w:trPr>
+        <w:tc>
+          <w:tcPr>
+            <w:tcW w:w="0" w:type="auto"/>
+          </w:tcPr>
+          <w:p>
+            <w:r>
+              <w:t>3</w:t>
+            </w:r>
+          </w:p>
+        </w:tc>
+        <w:tc>
+          <w:tcPr>
+            <w:tcW w:w="0" w:type="auto"/>
+          </w:tcPr>
+          <w:p>
+            <w:r>
+              <w:t>4</w:t>
+            </w:r>
+          </w:p>
+        </w:tc>
+      </w:tr>
+      <w:tr>
+        <w:trPr>
+          <w:trHeight w:val="15"/>
+        </w:trPr>
+        <w:tc>
+          <w:tcPr>
+            <w:tcW w:w="0" w:type="auto"/>
+          </w:tcPr>
+          <w:p>
+            <w:r>
+              <w:t>4</w:t>
+            </w:r>
+          </w:p>
+        </w:tc>
+        <w:tc>
+          <w:tcPr>
+            <w:tcW w:w="0" w:type="auto"/>
+          </w:tcPr>
+          <w:p>
+            <w:r>
+              <w:t>5</w:t>
+            </w:r>
+          </w:p>
+        </w:tc>
+      </w:tr>
+      <w:tr>
+        <w:trPr>
+          <w:trHeight w:val="15"/>
+        </w:trPr>
+        <w:tc>
+          <w:tcPr>
+            <w:tcW w:w="0" w:type="auto"/>
+          </w:tcPr>
+          <w:p>
+            <w:r>
+              <w:t>5</w:t>
+            </w:r>
+          </w:p>
+        </w:tc>
+        <w:tc>
+          <w:tcPr>
+            <w:tcW w:w="0" w:type="auto"/>
+          </w:tcPr>
+          <w:p>
+            <w:r>
+              <w:t>6</w:t>
+            </w:r>
+          </w:p>
+        </w:tc>
+      </w:tr>
+    </w:tbl>
+    <w:p>
+      <w:pPr>
+        <w:spacing w:line="360" w:lineRule="auto"/>
+        <w:ind w:left="360" w:firstLine="360"/>
+        <w:jc w:val="both"/>
+        <w:rPr>
+          <w:rFonts w:ascii="Times New Roman"/>
+          <w:sz w:val="24"/>
+          <w:szCs w:val="24"/>
+          <w:lang w:val="lv-LV"/>
+        </w:rPr>
+      </w:pPr>
+    </w:p>
+    <w:p>
+      <w:pPr>
+        <w:spacing w:line="360" w:lineRule="auto"/>
+        <w:ind w:left="360" w:firstLine="360"/>
+        <w:jc w:val="both"/>
+        <w:rPr>
+          <w:rFonts w:ascii="Times New Roman"/>
+          <w:sz w:val="24"/>
+          <w:szCs w:val="24"/>
+          <w:lang w:val="lv-LV"/>
+        </w:rPr>
+      </w:pPr>
+    </w:p>
+    <w:p>
+      <w:pPr>
+        <w:spacing w:line="360" w:lineRule="auto"/>
+        <w:ind w:left="360" w:firstLine="360"/>
+        <w:jc w:val="both"/>
+        <w:rPr>
+          <w:rFonts w:ascii="Times New Roman"/>
+          <w:sz w:val="24"/>
+          <w:szCs w:val="24"/>
+          <w:lang w:val="lv-LV"/>
+        </w:rPr>
+      </w:pPr>
+    </w:p>
+    <w:p>
+      <w:pPr>
+        <w:spacing w:line="360" w:lineRule="auto"/>
+        <w:ind w:left="360" w:firstLine="360"/>
+        <w:jc w:val="both"/>
+        <w:rPr>
+          <w:rFonts w:ascii="Times New Roman"/>
+          <w:sz w:val="24"/>
+          <w:szCs w:val="24"/>
+          <w:lang w:val="lv-LV"/>
+        </w:rPr>
+      </w:pPr>
+    </w:p>
+    <w:p>
+      <w:pPr>
+        <w:spacing w:line="360" w:lineRule="auto"/>
+        <w:ind w:left="360" w:firstLine="360"/>
+        <w:jc w:val="both"/>
+        <w:rPr>
+          <w:rFonts w:ascii="Times New Roman"/>
+          <w:sz w:val="24"/>
+          <w:szCs w:val="24"/>
+          <w:lang w:val="lv-LV"/>
+        </w:rPr>
+      </w:pPr>
+    </w:p>
+    <w:p>
+      <w:pPr>
+        <w:spacing w:line="360" w:lineRule="auto"/>
+        <w:ind w:left="360" w:firstLine="360"/>
+        <w:jc w:val="both"/>
+        <w:rPr>
+          <w:rFonts w:ascii="Times New Roman"/>
+          <w:sz w:val="24"/>
+          <w:szCs w:val="24"/>
+          <w:lang w:val="lv-LV"/>
+        </w:rPr>
+      </w:pPr>
+    </w:p>
+    <w:p>
+      <w:pPr>
+        <w:spacing w:line="360" w:lineRule="auto"/>
+        <w:jc w:val="both"/>
+        <w:rPr>
+          <w:rFonts w:ascii="Times New Roman"/>
+          <w:sz w:val="24"/>
+          <w:szCs w:val="24"/>
+          <w:lang w:val="lv-LV"/>
+        </w:rPr>
+      </w:pPr>
+    </w:p>
+    <w:p>
+      <w:pPr>
+        <w:spacing w:line="360" w:lineRule="auto"/>
+        <w:jc w:val="center"/>
+        <w:rPr>
+          <w:rFonts w:ascii="Times New Roman"/>
+          <w:sz w:val="24"/>
+          <w:szCs w:val="24"/>
+          <w:lang w:val="lv-LV"/>
+        </w:rPr>
+      </w:pPr>
+      <w:r>
+        <w:rPr>
+          <w:rFonts w:ascii="Times New Roman"/>
+          <w:sz w:val="24"/>
+          <w:szCs w:val="24"/>
+          <w:lang w:val="lv-LV"/>
+        </w:rPr>
+        <w:t>Tabula 3.5</w:t>
+      </w:r>
+      <w:r>
+        <w:rPr>
+          <w:rFonts w:ascii="Times New Roman"/>
+          <w:sz w:val="24"/>
+          <w:szCs w:val="24"/>
+          <w:lang w:val="lv-LV"/>
+        </w:rPr>
+        <w:t>.</w:t>
+      </w:r>
+    </w:p>
+    <w:tbl>
+      <w:tblPr>
+        <w:tblpPr w:leftFromText="180" w:rightFromText="180" w:vertAnchor="page" w:horzAnchor="margin" w:tblpXSpec="center" w:tblpY="8041"/>
+        <w:tblW w:w="0" w:type="auto"/>
+        <w:tblCellMar>
+          <w:top w:w="113" w:type="dxa"/>
+          <w:left w:w="113" w:type="dxa"/>
+          <w:bottom w:w="113" w:type="dxa"/>
+          <w:right w:w="113" w:type="dxa"/>
+        </w:tblCellMar>
+        <w:tblLook w:val="0000" w:firstRow="0" w:lastRow="0" w:firstColumn="0" w:lastColumn="0" w:noHBand="0" w:noVBand="0"/>
+      </w:tblPr>
+      <w:tblGrid>
+        <w:gridCol w:w="417"/>
+        <w:gridCol w:w="1120"/>
+        <w:gridCol w:w="915"/>
+        <w:gridCol w:w="673"/>
+        <w:gridCol w:w="936"/>
+        <w:gridCol w:w="1463"/>
+      </w:tblGrid>
+      <w:tr>
+        <w:trPr>
+          <w:trHeight w:val="20"/>
+        </w:trPr>
+        <w:tc>
+          <w:tcPr>
+            <w:tcW w:w="0" w:type="auto"/>
+          </w:tcPr>
+          <w:p>
+            <w:r>
+              <w:t>ID</w:t>
+            </w:r>
+          </w:p>
+        </w:tc>
+        <w:tc>
+          <w:tcPr>
+            <w:tcW w:w="0" w:type="auto"/>
+          </w:tcPr>
+          <w:p>
+            <w:proofErr w:type="spellStart"/>
+            <w:r>
+              <w:t>kategorija</w:t>
+            </w:r>
+            <w:proofErr w:type="spellEnd"/>
+          </w:p>
+        </w:tc>
+        <w:tc>
+          <w:tcPr>
+            <w:tcW w:w="0" w:type="auto"/>
+          </w:tcPr>
+          <w:p>
+            <w:proofErr w:type="spellStart"/>
+            <w:r>
+              <w:t>marka</w:t>
+            </w:r>
+            <w:proofErr w:type="spellEnd"/>
+          </w:p>
+        </w:tc>
+        <w:tc>
+          <w:tcPr>
+            <w:tcW w:w="0" w:type="auto"/>
+          </w:tcPr>
+          <w:p>
+            <w:r>
+              <w:t>gads</w:t>
+            </w:r>
+          </w:p>
+        </w:tc>
+        <w:tc>
+          <w:tcPr>
+            <w:tcW w:w="0" w:type="auto"/>
+          </w:tcPr>
+          <w:p>
+            <w:proofErr w:type="spellStart"/>
+            <w:r>
+              <w:t>krasa</w:t>
+            </w:r>
+            <w:proofErr w:type="spellEnd"/>
+          </w:p>
+        </w:tc>
+        <w:tc>
+          <w:tcPr>
+            <w:tcW w:w="0" w:type="auto"/>
+          </w:tcPr>
+          <w:p>
+            <w:proofErr w:type="spellStart"/>
+            <w:r>
+              <w:t>numura_zime</w:t>
+            </w:r>
+            <w:proofErr w:type="spellEnd"/>
+          </w:p>
+        </w:tc>
+      </w:tr>
+      <w:tr>
+        <w:trPr>
+          <w:trHeight w:val="20"/>
+        </w:trPr>
+        <w:tc>
+          <w:tcPr>
+            <w:tcW w:w="0" w:type="auto"/>
+          </w:tcPr>
+          <w:p>
+            <w:r>
+              <w:t>1</w:t>
+            </w:r>
+          </w:p>
+        </w:tc>
+        <w:tc>
+          <w:tcPr>
+            <w:tcW w:w="0" w:type="auto"/>
+          </w:tcPr>
+          <w:p>
+            <w:r>
+              <w:t>B</w:t>
+            </w:r>
+          </w:p>
+        </w:tc>
+        <w:tc>
+          <w:tcPr>
+            <w:tcW w:w="0" w:type="auto"/>
+          </w:tcPr>
+          <w:p>
+            <w:r>
+              <w:t>Opel</w:t>
+            </w:r>
+          </w:p>
+        </w:tc>
+        <w:tc>
+          <w:tcPr>
+            <w:tcW w:w="0" w:type="auto"/>
+          </w:tcPr>
+          <w:p>
+            <w:r>
+              <w:t>1995</w:t>
+            </w:r>
+          </w:p>
+        </w:tc>
+        <w:tc>
+          <w:tcPr>
+            <w:tcW w:w="0" w:type="auto"/>
+          </w:tcPr>
+          <w:p>
+            <w:proofErr w:type="spellStart"/>
+            <w:r>
+              <w:t>Sarkana</w:t>
+            </w:r>
+            <w:proofErr w:type="spellEnd"/>
+          </w:p>
+        </w:tc>
+        <w:tc>
+          <w:tcPr>
+            <w:tcW w:w="0" w:type="auto"/>
+          </w:tcPr>
+          <w:p>
+            <w:r>
+              <w:t>AA-1000</w:t>
+            </w:r>
+          </w:p>
+        </w:tc>
+      </w:tr>
+      <w:tr>
+        <w:trPr>
+          <w:trHeight w:val="20"/>
+        </w:trPr>
+        <w:tc>
+          <w:tcPr>
+            <w:tcW w:w="0" w:type="auto"/>
+          </w:tcPr>
+          <w:p>
+            <w:r>
+              <w:t>2</w:t>
+            </w:r>
+          </w:p>
+        </w:tc>
+        <w:tc>
+          <w:tcPr>
+            <w:tcW w:w="0" w:type="auto"/>
+          </w:tcPr>
+          <w:p>
+            <w:r>
+              <w:t>B</w:t>
+            </w:r>
+          </w:p>
+        </w:tc>
+        <w:tc>
+          <w:tcPr>
+            <w:tcW w:w="0" w:type="auto"/>
+          </w:tcPr>
+          <w:p>
+            <w:r>
+              <w:t>Cadillac</w:t>
+            </w:r>
+          </w:p>
+        </w:tc>
+        <w:tc>
+          <w:tcPr>
+            <w:tcW w:w="0" w:type="auto"/>
+          </w:tcPr>
+          <w:p>
+            <w:r>
+              <w:t>2009</w:t>
+            </w:r>
+          </w:p>
+        </w:tc>
+        <w:tc>
+          <w:tcPr>
+            <w:tcW w:w="0" w:type="auto"/>
+          </w:tcPr>
+          <w:p>
+            <w:proofErr w:type="spellStart"/>
+            <w:r>
+              <w:t>Zila</w:t>
+            </w:r>
+            <w:proofErr w:type="spellEnd"/>
+          </w:p>
+        </w:tc>
+        <w:tc>
+          <w:tcPr>
+            <w:tcW w:w="0" w:type="auto"/>
+          </w:tcPr>
+          <w:p>
+            <w:r>
+              <w:t>BB-2000</w:t>
+            </w:r>
+          </w:p>
+        </w:tc>
+      </w:tr>
+      <w:tr>
+        <w:trPr>
+          <w:trHeight w:val="20"/>
+        </w:trPr>
+        <w:tc>
+          <w:tcPr>
+            <w:tcW w:w="0" w:type="auto"/>
+          </w:tcPr>
+          <w:p>
+            <w:r>
+              <w:t>3</w:t>
+            </w:r>
+          </w:p>
+        </w:tc>
+        <w:tc>
+          <w:tcPr>
+            <w:tcW w:w="0" w:type="auto"/>
+          </w:tcPr>
+          <w:p>
+            <w:r>
+              <w:t>B</w:t>
+            </w:r>
+          </w:p>
+        </w:tc>
+        <w:tc>
+          <w:tcPr>
+            <w:tcW w:w="0" w:type="auto"/>
+          </w:tcPr>
+          <w:p>
+            <w:r>
+              <w:t>Audi</w:t>
+            </w:r>
+          </w:p>
+        </w:tc>
+        <w:tc>
+          <w:tcPr>
+            <w:tcW w:w="0" w:type="auto"/>
+          </w:tcPr>
+          <w:p>
+            <w:r>
+              <w:t>2001</w:t>
+            </w:r>
+          </w:p>
+        </w:tc>
+        <w:tc>
+          <w:tcPr>
+            <w:tcW w:w="0" w:type="auto"/>
+          </w:tcPr>
+          <w:p>
+            <w:proofErr w:type="spellStart"/>
+            <w:r>
+              <w:t>Za</w:t>
+            </w:r>
+            <w:r>
+              <w:t>ļ</w:t>
+            </w:r>
+            <w:r>
+              <w:t>a</w:t>
+            </w:r>
+            <w:proofErr w:type="spellEnd"/>
+          </w:p>
+        </w:tc>
+        <w:tc>
+          <w:tcPr>
+            <w:tcW w:w="0" w:type="auto"/>
+          </w:tcPr>
+          <w:p>
+            <w:r>
+              <w:t>CC-3000</w:t>
+            </w:r>
+          </w:p>
+        </w:tc>
+      </w:tr>
+      <w:tr>
+        <w:trPr>
+          <w:trHeight w:val="20"/>
+        </w:trPr>
+        <w:tc>
+          <w:tcPr>
+            <w:tcW w:w="0" w:type="auto"/>
+          </w:tcPr>
+          <w:p>
+            <w:r>
+              <w:t>4</w:t>
+            </w:r>
+          </w:p>
+        </w:tc>
+        <w:tc>
+          <w:tcPr>
+            <w:tcW w:w="0" w:type="auto"/>
+          </w:tcPr>
+          <w:p>
+            <w:r>
+              <w:t>C</w:t>
+            </w:r>
+          </w:p>
+        </w:tc>
+        <w:tc>
+          <w:tcPr>
+            <w:tcW w:w="0" w:type="auto"/>
+          </w:tcPr>
+          <w:p>
+            <w:r>
+              <w:t>Audi</w:t>
+            </w:r>
+          </w:p>
+        </w:tc>
+        <w:tc>
+          <w:tcPr>
+            <w:tcW w:w="0" w:type="auto"/>
+          </w:tcPr>
+          <w:p>
+            <w:r>
+              <w:t>2002</w:t>
+            </w:r>
+          </w:p>
+        </w:tc>
+        <w:tc>
+          <w:tcPr>
+            <w:tcW w:w="0" w:type="auto"/>
+          </w:tcPr>
+          <w:p>
+            <w:proofErr w:type="spellStart"/>
+            <w:r>
+              <w:t>Sarkana</w:t>
+            </w:r>
+            <w:proofErr w:type="spellEnd"/>
+          </w:p>
+        </w:tc>
+        <w:tc>
+          <w:tcPr>
+            <w:tcW w:w="0" w:type="auto"/>
+          </w:tcPr>
+          <w:p>
+            <w:r>
+              <w:t>DD-4000</w:t>
+            </w:r>
+          </w:p>
+        </w:tc>
+      </w:tr>
+      <w:tr>
+        <w:trPr>
+          <w:trHeight w:val="20"/>
+        </w:trPr>
+        <w:tc>
+          <w:tcPr>
+            <w:tcW w:w="0" w:type="auto"/>
+          </w:tcPr>
+          <w:p>
+            <w:r>
+              <w:t>5</w:t>
+            </w:r>
+          </w:p>
+        </w:tc>
+        <w:tc>
+          <w:tcPr>
+            <w:tcW w:w="0" w:type="auto"/>
+          </w:tcPr>
+          <w:p>
+            <w:r>
+              <w:t>C</w:t>
+            </w:r>
+          </w:p>
+        </w:tc>
+        <w:tc>
+          <w:tcPr>
+            <w:tcW w:w="0" w:type="auto"/>
+          </w:tcPr>
+          <w:p>
+            <w:r>
+              <w:t>Opel</w:t>
+            </w:r>
+          </w:p>
+        </w:tc>
+        <w:tc>
+          <w:tcPr>
+            <w:tcW w:w="0" w:type="auto"/>
+          </w:tcPr>
+          <w:p>
+            <w:r>
+              <w:t>2005</w:t>
+            </w:r>
+          </w:p>
+        </w:tc>
+        <w:tc>
+          <w:tcPr>
+            <w:tcW w:w="0" w:type="auto"/>
+          </w:tcPr>
+          <w:p>
+            <w:proofErr w:type="spellStart"/>
+            <w:r>
+              <w:t>Melna</w:t>
+            </w:r>
+            <w:proofErr w:type="spellEnd"/>
+          </w:p>
+        </w:tc>
+        <w:tc>
+          <w:tcPr>
+            <w:tcW w:w="0" w:type="auto"/>
+          </w:tcPr>
+          <w:p>
+            <w:r>
+              <w:t>EE-5000</w:t>
+            </w:r>
+          </w:p>
+        </w:tc>
+      </w:tr>
+      <w:tr>
+        <w:trPr>
+          <w:trHeight w:val="20"/>
+        </w:trPr>
+        <w:tc>
+          <w:tcPr>
+            <w:tcW w:w="0" w:type="auto"/>
+          </w:tcPr>
+          <w:p>
+            <w:r>
+              <w:t>6</w:t>
+            </w:r>
+          </w:p>
+        </w:tc>
+        <w:tc>
+          <w:tcPr>
+            <w:tcW w:w="0" w:type="auto"/>
+          </w:tcPr>
+          <w:p>
+            <w:r>
+              <w:t>B</w:t>
+            </w:r>
+          </w:p>
+        </w:tc>
+        <w:tc>
+          <w:tcPr>
+            <w:tcW w:w="0" w:type="auto"/>
+          </w:tcPr>
+          <w:p>
+            <w:r>
+              <w:t>BMW</w:t>
+            </w:r>
+          </w:p>
+        </w:tc>
+        <w:tc>
+          <w:tcPr>
+            <w:tcW w:w="0" w:type="auto"/>
+          </w:tcPr>
+          <w:p>
+            <w:r>
+              <w:t>2009</w:t>
+            </w:r>
+          </w:p>
+        </w:tc>
+        <w:tc>
+          <w:tcPr>
+            <w:tcW w:w="0" w:type="auto"/>
+          </w:tcPr>
+          <w:p>
+            <w:proofErr w:type="spellStart"/>
+            <w:r>
+              <w:t>Melna</w:t>
+            </w:r>
+            <w:proofErr w:type="spellEnd"/>
+          </w:p>
+        </w:tc>
+        <w:tc>
+          <w:tcPr>
+            <w:tcW w:w="0" w:type="auto"/>
+          </w:tcPr>
+          <w:p>
+            <w:r>
+              <w:t>FF-6000</w:t>
+            </w:r>
+          </w:p>
+        </w:tc>
+      </w:tr>
+    </w:tbl>
+    <w:p>
+      <w:pPr>
+        <w:spacing w:line="360" w:lineRule="auto"/>
+        <w:ind w:left="360" w:firstLine="360"/>
+        <w:jc w:val="both"/>
+        <w:rPr>
+          <w:rFonts w:ascii="Times New Roman"/>
+          <w:sz w:val="24"/>
+          <w:szCs w:val="24"/>
+          <w:lang w:val="lv-LV"/>
+        </w:rPr>
+      </w:pPr>
+    </w:p>
+    <w:p>
+      <w:pPr>
+        <w:spacing w:line="360" w:lineRule="auto"/>
+        <w:ind w:left="360" w:firstLine="360"/>
+        <w:jc w:val="both"/>
+        <w:rPr>
+          <w:rFonts w:ascii="Times New Roman"/>
+          <w:sz w:val="24"/>
+          <w:szCs w:val="24"/>
+          <w:lang w:val="lv-LV"/>
+        </w:rPr>
+      </w:pPr>
+    </w:p>
+    <w:p>
+      <w:pPr>
+        <w:spacing w:line="360" w:lineRule="auto"/>
+        <w:ind w:left="360" w:firstLine="360"/>
+        <w:jc w:val="both"/>
+        <w:rPr>
+          <w:rFonts w:ascii="Times New Roman"/>
+          <w:sz w:val="24"/>
+          <w:szCs w:val="24"/>
+          <w:lang w:val="lv-LV"/>
+        </w:rPr>
+      </w:pPr>
+    </w:p>
+    <w:p>
+      <w:pPr>
+        <w:spacing w:line="360" w:lineRule="auto"/>
+        <w:ind w:left="360" w:firstLine="360"/>
+        <w:jc w:val="both"/>
+        <w:rPr>
+          <w:rFonts w:ascii="Times New Roman"/>
+          <w:sz w:val="24"/>
+          <w:szCs w:val="24"/>
+          <w:lang w:val="lv-LV"/>
+        </w:rPr>
+      </w:pPr>
+    </w:p>
+    <w:p>
+      <w:pPr>
+        <w:spacing w:line="360" w:lineRule="auto"/>
+        <w:ind w:left="360" w:firstLine="360"/>
+        <w:jc w:val="both"/>
+        <w:rPr>
+          <w:rFonts w:ascii="Times New Roman"/>
+          <w:sz w:val="24"/>
+          <w:szCs w:val="24"/>
+          <w:lang w:val="lv-LV"/>
+        </w:rPr>
+      </w:pPr>
+    </w:p>
+    <w:p>
+      <w:pPr>
+        <w:spacing w:line="360" w:lineRule="auto"/>
+        <w:ind w:left="360" w:firstLine="360"/>
+        <w:jc w:val="both"/>
+        <w:rPr>
+          <w:rFonts w:ascii="Times New Roman"/>
+          <w:sz w:val="24"/>
+          <w:szCs w:val="24"/>
+          <w:lang w:val="lv-LV"/>
+        </w:rPr>
+      </w:pPr>
+    </w:p>
+    <w:p>
+      <w:pPr>
+        <w:spacing w:line="360" w:lineRule="auto"/>
+        <w:ind w:left="360" w:firstLine="360"/>
+        <w:jc w:val="both"/>
+        <w:rPr>
+          <w:rFonts w:ascii="Times New Roman"/>
+          <w:sz w:val="24"/>
+          <w:szCs w:val="24"/>
+          <w:lang w:val="lv-LV"/>
+        </w:rPr>
+      </w:pPr>
+    </w:p>
+    <w:p>
+      <w:pPr>
+        <w:spacing w:line="360" w:lineRule="auto"/>
+        <w:ind w:left="360" w:firstLine="360"/>
+        <w:jc w:val="both"/>
+        <w:rPr>
+          <w:rFonts w:ascii="Times New Roman"/>
+          <w:sz w:val="24"/>
+          <w:szCs w:val="24"/>
+          <w:lang w:val="lv-LV"/>
+        </w:rPr>
+      </w:pPr>
+    </w:p>
+    <w:p>
+      <w:pPr>
+        <w:spacing w:line="360" w:lineRule="auto"/>
+        <w:ind w:left="360" w:firstLine="360"/>
+        <w:jc w:val="center"/>
+        <w:rPr>
+          <w:rFonts w:ascii="Times New Roman"/>
+          <w:sz w:val="24"/>
+          <w:szCs w:val="24"/>
+          <w:lang w:val="lv-LV"/>
+        </w:rPr>
+      </w:pPr>
+    </w:p>
+    <w:p>
+      <w:pPr>
+        <w:spacing w:line="360" w:lineRule="auto"/>
+        <w:jc w:val="center"/>
+        <w:rPr>
+          <w:rFonts w:ascii="Times New Roman"/>
+          <w:sz w:val="24"/>
+          <w:szCs w:val="24"/>
+          <w:lang w:val="lv-LV"/>
+        </w:rPr>
+      </w:pPr>
+      <w:r>
+        <w:rPr>
+          <w:rFonts w:ascii="Times New Roman"/>
+          <w:sz w:val="24"/>
+          <w:szCs w:val="24"/>
+          <w:lang w:val="lv-LV"/>
+        </w:rPr>
+        <w:t>Tabula 3.4</w:t>
+      </w:r>
+      <w:r>
+        <w:rPr>
+          <w:rFonts w:ascii="Times New Roman"/>
+          <w:sz w:val="24"/>
+          <w:szCs w:val="24"/>
+          <w:lang w:val="lv-LV"/>
+        </w:rPr>
+        <w:t>.</w:t>
+      </w:r>
+    </w:p>
+    <w:p>
+      <w:pPr>
+        <w:rPr>
+          <w:rFonts w:ascii="Times New Roman"/>
+          <w:sz w:val="24"/>
+          <w:szCs w:val="24"/>
+          <w:lang w:val="lv-LV"/>
+        </w:rPr>
+      </w:pPr>
+      <w:r>
+        <w:rPr>
+          <w:rFonts w:ascii="Times New Roman"/>
+          <w:sz w:val="24"/>
+          <w:szCs w:val="24"/>
+          <w:lang w:val="lv-LV"/>
+        </w:rPr>
+        <w:br w:type="page"/>
+      </w:r>
+    </w:p>
+    <w:p>
+      <w:pPr>
+        <w:spacing w:line="360" w:lineRule="auto"/>
+        <w:ind w:firstLine="720"/>
+        <w:jc w:val="both"/>
+        <w:rPr>
+          <w:rFonts w:ascii="Times New Roman"/>
+          <w:sz w:val="24"/>
+          <w:szCs w:val="24"/>
+          <w:lang w:val="lv-LV"/>
+        </w:rPr>
+      </w:pPr>
+      <w:r>
+        <w:rPr>
+          <w:rFonts w:ascii="Times New Roman"/>
+          <w:sz w:val="24"/>
+          <w:szCs w:val="24"/>
+          <w:lang w:val="lv-LV"/>
+        </w:rPr>
+        <w:lastRenderedPageBreak/>
+        <w:t xml:space="preserve">Tabula 3.6. </w:t>
+      </w:r>
+      <w:r>
+        <w:rPr>
+          <w:rFonts w:ascii="Times New Roman"/>
+          <w:sz w:val="24"/>
+          <w:szCs w:val="24"/>
+          <w:lang w:val="lv-LV"/>
+        </w:rPr>
+        <w:t>paredzēta visu lietotāju gan pasažieru, gan šoferu maršrutu glabāšanai</w:t>
+      </w:r>
+      <w:r>
+        <w:rPr>
+          <w:rFonts w:ascii="Times New Roman"/>
+          <w:sz w:val="24"/>
+          <w:szCs w:val="24"/>
+          <w:lang w:val="lv-LV"/>
+        </w:rPr>
+        <w:t>. Maršrutu tabula sastāv no ID, transportlīdzekļa ID, kurš var pieņemt vērtību NULL, gadījumā, ja maršrutu izveidojis pasažieris, no valsts, no pilsēta, uz valsts, uz pilsēta, no adrese, uz adrese, izbraukšanas laiks, cena, sēdvietas (pasažiera gadījumā nepieciešamās sēdvietas, šofera gadījumā pieejamās jeb brīvās sēdvietas) un, atzīmēšanas nolūkiem, ieraksts par to vai maršruta status ir izpildīts, vai nav.</w:t>
+      </w:r>
+      <w:r>
+        <w:rPr>
+          <w:rFonts w:ascii="Times New Roman"/>
+          <w:sz w:val="24"/>
+          <w:szCs w:val="24"/>
+          <w:lang w:val="lv-LV"/>
+        </w:rPr>
+        <w:t xml:space="preserve"> </w:t>
+      </w:r>
+    </w:p>
+    <w:p>
+      <w:pPr>
+        <w:spacing w:line="360" w:lineRule="auto"/>
+        <w:ind w:firstLine="720"/>
+        <w:jc w:val="both"/>
+        <w:rPr>
+          <w:rFonts w:ascii="Times New Roman"/>
+          <w:sz w:val="24"/>
+          <w:szCs w:val="24"/>
+          <w:lang w:val="lv-LV"/>
+        </w:rPr>
+      </w:pPr>
+      <w:r>
+        <w:rPr>
+          <w:rFonts w:ascii="Times New Roman"/>
+          <w:sz w:val="24"/>
+          <w:szCs w:val="24"/>
+          <w:lang w:val="lv-LV"/>
+        </w:rPr>
+        <w:t>Līdzīgi kā iepriekšējās tabulās, nepieciešams sasaistīt lietotāju ar marš</w:t>
+      </w:r>
+      <w:r>
+        <w:rPr>
+          <w:rFonts w:ascii="Times New Roman"/>
+          <w:sz w:val="24"/>
+          <w:szCs w:val="24"/>
+          <w:lang w:val="lv-LV"/>
+        </w:rPr>
+        <w:t>rutu tāpēc izveidota s</w:t>
+      </w:r>
+      <w:r>
+        <w:rPr>
+          <w:rFonts w:ascii="Times New Roman"/>
+          <w:sz w:val="24"/>
+          <w:szCs w:val="24"/>
+          <w:lang w:val="lv-LV"/>
+        </w:rPr>
+        <w:t>tarp tabulā 3.7.</w:t>
+      </w:r>
+      <w:r>
+        <w:rPr>
+          <w:rFonts w:ascii="Times New Roman"/>
+          <w:sz w:val="24"/>
+          <w:szCs w:val="24"/>
+          <w:lang w:val="lv-LV"/>
+        </w:rPr>
+        <w:t>, taču šoreiz papildus nepieciešams zināt, kurš lietotājs ir konkrētā maršruta izveidotājs, jo pretējā gadījumā, kad vienam maršrutam piesakās vairāki lietotāji, tiek zaudēts oriģinālais lietotājs, kurš sākotnēji izveidoja maršrutu.</w:t>
+      </w:r>
+    </w:p>
+    <w:tbl>
+      <w:tblPr>
+        <w:tblpPr w:leftFromText="180" w:rightFromText="180" w:vertAnchor="text" w:horzAnchor="margin" w:tblpXSpec="center" w:tblpY="-14"/>
+        <w:tblW w:w="4833" w:type="dxa"/>
+        <w:tblCellMar>
+          <w:top w:w="57" w:type="dxa"/>
+          <w:left w:w="113" w:type="dxa"/>
+          <w:bottom w:w="57" w:type="dxa"/>
+          <w:right w:w="113" w:type="dxa"/>
+        </w:tblCellMar>
+        <w:tblLook w:val="04A0" w:firstRow="1" w:lastRow="0" w:firstColumn="1" w:lastColumn="0" w:noHBand="0" w:noVBand="1"/>
+      </w:tblPr>
+      <w:tblGrid>
+        <w:gridCol w:w="1263"/>
+        <w:gridCol w:w="1344"/>
+        <w:gridCol w:w="2226"/>
+      </w:tblGrid>
+      <w:tr>
+        <w:trPr>
+          <w:trHeight w:val="15"/>
+        </w:trPr>
+        <w:tc>
+          <w:tcPr>
+            <w:tcW w:w="0" w:type="auto"/>
+          </w:tcPr>
+          <w:p>
+            <w:proofErr w:type="spellStart"/>
+            <w:r>
+              <w:t>lietotaji_ID</w:t>
+            </w:r>
+            <w:proofErr w:type="spellEnd"/>
+          </w:p>
+        </w:tc>
+        <w:tc>
+          <w:tcPr>
+            <w:tcW w:w="0" w:type="auto"/>
+          </w:tcPr>
+          <w:p>
+            <w:proofErr w:type="spellStart"/>
+            <w:r>
+              <w:t>marsruti</w:t>
+            </w:r>
+            <w:r>
+              <w:t>_ID</w:t>
+            </w:r>
+            <w:proofErr w:type="spellEnd"/>
+          </w:p>
+        </w:tc>
+        <w:tc>
+          <w:tcPr>
+            <w:tcW w:w="0" w:type="auto"/>
+          </w:tcPr>
+          <w:p>
+            <w:proofErr w:type="spellStart"/>
+            <w:r>
+              <w:t>irMarsrutaIzveidotajs</w:t>
+            </w:r>
+            <w:proofErr w:type="spellEnd"/>
+          </w:p>
+        </w:tc>
+      </w:tr>
+      <w:tr>
+        <w:trPr>
+          <w:trHeight w:val="15"/>
+        </w:trPr>
+        <w:tc>
+          <w:tcPr>
+            <w:tcW w:w="0" w:type="auto"/>
+          </w:tcPr>
+          <w:p>
+            <w:r>
+              <w:t>1</w:t>
+            </w:r>
+          </w:p>
+        </w:tc>
+        <w:tc>
+          <w:tcPr>
+            <w:tcW w:w="0" w:type="auto"/>
+          </w:tcPr>
+          <w:p>
+            <w:r>
+              <w:t>1</w:t>
+            </w:r>
+          </w:p>
+        </w:tc>
+        <w:tc>
+          <w:tcPr>
+            <w:tcW w:w="0" w:type="auto"/>
+          </w:tcPr>
+          <w:p>
+            <w:r>
+              <w:t>1</w:t>
+            </w:r>
+          </w:p>
+        </w:tc>
+      </w:tr>
+      <w:tr>
+        <w:trPr>
+          <w:trHeight w:val="15"/>
+        </w:trPr>
+        <w:tc>
+          <w:tcPr>
+            <w:tcW w:w="0" w:type="auto"/>
+          </w:tcPr>
+          <w:p>
+            <w:r>
+              <w:t>1</w:t>
+            </w:r>
+          </w:p>
+        </w:tc>
+        <w:tc>
+          <w:tcPr>
+            <w:tcW w:w="0" w:type="auto"/>
+          </w:tcPr>
+          <w:p>
+            <w:r>
+              <w:t>2</w:t>
+            </w:r>
+          </w:p>
+        </w:tc>
+        <w:tc>
+          <w:tcPr>
+            <w:tcW w:w="0" w:type="auto"/>
+          </w:tcPr>
+          <w:p>
+            <w:r>
+              <w:t>1</w:t>
+            </w:r>
+          </w:p>
+        </w:tc>
+      </w:tr>
+      <w:tr>
+        <w:trPr>
+          <w:trHeight w:val="15"/>
+        </w:trPr>
+        <w:tc>
+          <w:tcPr>
+            <w:tcW w:w="0" w:type="auto"/>
+          </w:tcPr>
+          <w:p>
+            <w:r>
+              <w:t>3</w:t>
+            </w:r>
+          </w:p>
+        </w:tc>
+        <w:tc>
+          <w:tcPr>
+            <w:tcW w:w="0" w:type="auto"/>
+          </w:tcPr>
+          <w:p>
+            <w:r>
+              <w:t>4</w:t>
+            </w:r>
+          </w:p>
+        </w:tc>
+        <w:tc>
+          <w:tcPr>
+            <w:tcW w:w="0" w:type="auto"/>
+          </w:tcPr>
+          <w:p>
+            <w:r>
+              <w:t>1</w:t>
+            </w:r>
+          </w:p>
+        </w:tc>
+      </w:tr>
+      <w:tr>
+        <w:trPr>
+          <w:trHeight w:val="15"/>
+        </w:trPr>
+        <w:tc>
+          <w:tcPr>
+            <w:tcW w:w="0" w:type="auto"/>
+          </w:tcPr>
+          <w:p>
+            <w:r>
+              <w:t>4</w:t>
+            </w:r>
+          </w:p>
+        </w:tc>
+        <w:tc>
+          <w:tcPr>
+            <w:tcW w:w="0" w:type="auto"/>
+          </w:tcPr>
+          <w:p>
+            <w:r>
+              <w:t>3</w:t>
+            </w:r>
+          </w:p>
+        </w:tc>
+        <w:tc>
+          <w:tcPr>
+            <w:tcW w:w="0" w:type="auto"/>
+          </w:tcPr>
+          <w:p>
+            <w:r>
+              <w:t>0</w:t>
+            </w:r>
+          </w:p>
+        </w:tc>
+      </w:tr>
+      <w:tr>
+        <w:trPr>
+          <w:trHeight w:val="15"/>
+        </w:trPr>
+        <w:tc>
+          <w:tcPr>
+            <w:tcW w:w="0" w:type="auto"/>
+          </w:tcPr>
+          <w:p>
+            <w:r>
+              <w:t>6</w:t>
+            </w:r>
+          </w:p>
+        </w:tc>
+        <w:tc>
+          <w:tcPr>
+            <w:tcW w:w="0" w:type="auto"/>
+          </w:tcPr>
+          <w:p>
+            <w:r>
+              <w:t>3</w:t>
+            </w:r>
+          </w:p>
+        </w:tc>
+        <w:tc>
+          <w:tcPr>
+            <w:tcW w:w="0" w:type="auto"/>
+          </w:tcPr>
+          <w:p>
+            <w:r>
+              <w:t>1</w:t>
+            </w:r>
+          </w:p>
+        </w:tc>
+      </w:tr>
+      <w:tr>
+        <w:trPr>
+          <w:trHeight w:val="15"/>
+        </w:trPr>
+        <w:tc>
+          <w:tcPr>
+            <w:tcW w:w="0" w:type="auto"/>
+          </w:tcPr>
+          <w:p>
+            <w:r>
+              <w:t>7</w:t>
+            </w:r>
+          </w:p>
+        </w:tc>
+        <w:tc>
+          <w:tcPr>
+            <w:tcW w:w="0" w:type="auto"/>
+          </w:tcPr>
+          <w:p>
+            <w:r>
+              <w:t>5</w:t>
+            </w:r>
+          </w:p>
+        </w:tc>
+        <w:tc>
+          <w:tcPr>
+            <w:tcW w:w="0" w:type="auto"/>
+          </w:tcPr>
+          <w:p>
+            <w:r>
+              <w:t>1</w:t>
+            </w:r>
+          </w:p>
+        </w:tc>
+      </w:tr>
+      <w:tr>
+        <w:trPr>
+          <w:trHeight w:val="15"/>
+        </w:trPr>
+        <w:tc>
+          <w:tcPr>
+            <w:tcW w:w="0" w:type="auto"/>
+          </w:tcPr>
+          <w:p>
+            <w:r>
+              <w:t>8</w:t>
+            </w:r>
+          </w:p>
+        </w:tc>
+        <w:tc>
+          <w:tcPr>
+            <w:tcW w:w="0" w:type="auto"/>
+          </w:tcPr>
+          <w:p>
+            <w:r>
+              <w:t>1</w:t>
+            </w:r>
+          </w:p>
+        </w:tc>
+        <w:tc>
+          <w:tcPr>
+            <w:tcW w:w="0" w:type="auto"/>
+          </w:tcPr>
+          <w:p>
+            <w:r>
+              <w:t>0</w:t>
+            </w:r>
+          </w:p>
+        </w:tc>
+      </w:tr>
+      <w:tr>
+        <w:trPr>
+          <w:trHeight w:val="15"/>
+        </w:trPr>
+        <w:tc>
+          <w:tcPr>
+            <w:tcW w:w="0" w:type="auto"/>
+          </w:tcPr>
+          <w:p>
+            <w:r>
+              <w:t>9</w:t>
+            </w:r>
+          </w:p>
+        </w:tc>
+        <w:tc>
+          <w:tcPr>
+            <w:tcW w:w="0" w:type="auto"/>
+          </w:tcPr>
+          <w:p>
+            <w:r>
+              <w:t>1</w:t>
+            </w:r>
+          </w:p>
+        </w:tc>
+        <w:tc>
+          <w:tcPr>
+            <w:tcW w:w="0" w:type="auto"/>
+          </w:tcPr>
+          <w:p>
+            <w:r>
+              <w:t>0</w:t>
+            </w:r>
+          </w:p>
+        </w:tc>
+      </w:tr>
+    </w:tbl>
+    <w:p>
+      <w:pPr>
+        <w:spacing w:line="360" w:lineRule="auto"/>
+        <w:ind w:firstLine="720"/>
+        <w:jc w:val="center"/>
+        <w:rPr>
+          <w:rFonts w:ascii="Times New Roman"/>
+          <w:sz w:val="24"/>
+          <w:szCs w:val="24"/>
+          <w:lang w:val="lv-LV"/>
+        </w:rPr>
+      </w:pPr>
+    </w:p>
+    <w:p>
+      <w:pPr>
+        <w:spacing w:line="360" w:lineRule="auto"/>
+        <w:ind w:firstLine="720"/>
+        <w:jc w:val="center"/>
+        <w:rPr>
+          <w:rFonts w:ascii="Times New Roman"/>
+          <w:sz w:val="24"/>
+          <w:szCs w:val="24"/>
+          <w:lang w:val="lv-LV"/>
+        </w:rPr>
+      </w:pPr>
+    </w:p>
+    <w:p>
+      <w:pPr>
+        <w:spacing w:line="360" w:lineRule="auto"/>
+        <w:ind w:firstLine="720"/>
+        <w:jc w:val="center"/>
+        <w:rPr>
+          <w:rFonts w:ascii="Times New Roman"/>
+          <w:sz w:val="24"/>
+          <w:szCs w:val="24"/>
+          <w:lang w:val="lv-LV"/>
+        </w:rPr>
+      </w:pPr>
+    </w:p>
+    <w:p>
+      <w:pPr>
+        <w:spacing w:line="360" w:lineRule="auto"/>
+        <w:ind w:firstLine="720"/>
+        <w:jc w:val="center"/>
+        <w:rPr>
+          <w:rFonts w:ascii="Times New Roman"/>
+          <w:sz w:val="24"/>
+          <w:szCs w:val="24"/>
+          <w:lang w:val="lv-LV"/>
+        </w:rPr>
+      </w:pPr>
+    </w:p>
+    <w:p>
+      <w:pPr>
+        <w:spacing w:line="360" w:lineRule="auto"/>
+        <w:ind w:firstLine="720"/>
+        <w:jc w:val="center"/>
+        <w:rPr>
+          <w:rFonts w:ascii="Times New Roman"/>
+          <w:sz w:val="24"/>
+          <w:szCs w:val="24"/>
+          <w:lang w:val="lv-LV"/>
+        </w:rPr>
+      </w:pPr>
+    </w:p>
+    <w:p>
+      <w:pPr>
+        <w:spacing w:line="360" w:lineRule="auto"/>
+        <w:ind w:firstLine="720"/>
+        <w:jc w:val="center"/>
+        <w:rPr>
+          <w:rFonts w:ascii="Times New Roman"/>
+          <w:sz w:val="24"/>
+          <w:szCs w:val="24"/>
+          <w:lang w:val="lv-LV"/>
+        </w:rPr>
+      </w:pPr>
+    </w:p>
+    <w:p>
+      <w:pPr>
+        <w:spacing w:line="360" w:lineRule="auto"/>
+        <w:ind w:firstLine="720"/>
+        <w:jc w:val="center"/>
+        <w:rPr>
+          <w:rFonts w:ascii="Times New Roman"/>
+          <w:sz w:val="24"/>
+          <w:szCs w:val="24"/>
+          <w:lang w:val="lv-LV"/>
+        </w:rPr>
+      </w:pPr>
+    </w:p>
+    <w:p>
+      <w:pPr>
+        <w:spacing w:line="360" w:lineRule="auto"/>
+        <w:ind w:firstLine="720"/>
+        <w:jc w:val="center"/>
+        <w:rPr>
+          <w:rFonts w:ascii="Times New Roman"/>
+          <w:sz w:val="24"/>
+          <w:szCs w:val="24"/>
+          <w:lang w:val="lv-LV"/>
+        </w:rPr>
+      </w:pPr>
+    </w:p>
+    <w:p>
+      <w:pPr>
+        <w:spacing w:line="360" w:lineRule="auto"/>
+        <w:ind w:firstLine="720"/>
+        <w:jc w:val="center"/>
+        <w:rPr>
+          <w:rFonts w:ascii="Times New Roman"/>
+          <w:sz w:val="24"/>
+          <w:szCs w:val="24"/>
+          <w:lang w:val="lv-LV"/>
+        </w:rPr>
+      </w:pPr>
       <w:bookmarkStart w:id="2" w:name="_GoBack"/>
       <w:bookmarkEnd w:id="2"/>
+    </w:p>
+    <w:p>
+      <w:pPr>
+        <w:spacing w:line="360" w:lineRule="auto"/>
+        <w:jc w:val="center"/>
+        <w:rPr>
+          <w:rFonts w:ascii="Times New Roman"/>
+          <w:sz w:val="24"/>
+          <w:szCs w:val="24"/>
+          <w:lang w:val="lv-LV"/>
+        </w:rPr>
+      </w:pPr>
+      <w:r>
+        <w:rPr>
+          <w:rFonts w:ascii="Times New Roman"/>
+          <w:sz w:val="24"/>
+          <w:szCs w:val="24"/>
+          <w:lang w:val="lv-LV"/>
+        </w:rPr>
+        <w:t>Tabula 3.7.</w:t>
+      </w:r>
+    </w:p>
+    <w:p>
+      <w:pPr>
+        <w:rPr>
+          <w:rFonts w:ascii="Times New Roman"/>
+          <w:sz w:val="24"/>
+          <w:szCs w:val="24"/>
+          <w:lang w:val="lv-LV"/>
+        </w:rPr>
+      </w:pPr>
+      <w:r>
+        <w:rPr>
+          <w:rFonts w:ascii="Times New Roman"/>
+          <w:sz w:val="24"/>
+          <w:szCs w:val="24"/>
+          <w:lang w:val="lv-LV"/>
+        </w:rPr>
+        <w:br w:type="page"/>
+      </w:r>
+    </w:p>
+    <w:p>
+      <w:pPr>
+        <w:sectPr>
+          <w:pgSz w:w="12240" w:h="15840"/>
+          <w:pgMar w:top="1440" w:right="1440" w:bottom="1440" w:left="1440" w:header="708" w:footer="708" w:gutter="0"/>
+          <w:cols w:space="708"/>
+          <w:titlePg/>
+          <w:docGrid w:linePitch="360"/>
+        </w:sectPr>
+      </w:pPr>
+    </w:p>
+    <w:tbl>
+      <w:tblPr>
+        <w:tblW w:w="14601" w:type="dxa"/>
+        <w:tblInd w:w="-709" w:type="dxa"/>
+        <w:tblLayout w:type="fixed"/>
+        <w:tblCellMar>
+          <w:left w:w="10" w:type="dxa"/>
+          <w:right w:w="10" w:type="dxa"/>
+        </w:tblCellMar>
+        <w:tblLook w:val="0000" w:firstRow="0" w:lastRow="0" w:firstColumn="0" w:lastColumn="0" w:noHBand="0" w:noVBand="0"/>
+      </w:tblPr>
+      <w:tblGrid>
+        <w:gridCol w:w="921"/>
+        <w:gridCol w:w="1916"/>
+        <w:gridCol w:w="1105"/>
+        <w:gridCol w:w="1162"/>
+        <w:gridCol w:w="850"/>
+        <w:gridCol w:w="1134"/>
+        <w:gridCol w:w="1273"/>
+        <w:gridCol w:w="1420"/>
+        <w:gridCol w:w="1678"/>
+        <w:gridCol w:w="1016"/>
+        <w:gridCol w:w="992"/>
+        <w:gridCol w:w="1134"/>
+      </w:tblGrid>
+      <w:tr>
+        <w:tblPrEx>
+          <w:tblCellMar>
+            <w:top w:w="0" w:type="dxa"/>
+            <w:bottom w:w="0" w:type="dxa"/>
+          </w:tblCellMar>
+        </w:tblPrEx>
+        <w:tc>
+          <w:tcPr>
+            <w:tcW w:w="921" w:type="dxa"/>
+          </w:tcPr>
+          <w:p>
+            <w:r>
+              <w:lastRenderedPageBreak/>
+              <w:t>ID</w:t>
+            </w:r>
+          </w:p>
+        </w:tc>
+        <w:tc>
+          <w:tcPr>
+            <w:tcW w:w="1916" w:type="dxa"/>
+          </w:tcPr>
+          <w:p>
+            <w:proofErr w:type="spellStart"/>
+            <w:r>
+              <w:t>transportlidzekli_ID</w:t>
+            </w:r>
+            <w:proofErr w:type="spellEnd"/>
+          </w:p>
+        </w:tc>
+        <w:tc>
+          <w:tcPr>
+            <w:tcW w:w="1105" w:type="dxa"/>
+          </w:tcPr>
+          <w:p>
+            <w:proofErr w:type="spellStart"/>
+            <w:r>
+              <w:t>no_valsts</w:t>
+            </w:r>
+            <w:proofErr w:type="spellEnd"/>
+          </w:p>
+        </w:tc>
+        <w:tc>
+          <w:tcPr>
+            <w:tcW w:w="1162" w:type="dxa"/>
+          </w:tcPr>
+          <w:p>
+            <w:proofErr w:type="spellStart"/>
+            <w:r>
+              <w:t>no_pilseta</w:t>
+            </w:r>
+            <w:proofErr w:type="spellEnd"/>
+          </w:p>
+        </w:tc>
+        <w:tc>
+          <w:tcPr>
+            <w:tcW w:w="850" w:type="dxa"/>
+          </w:tcPr>
+          <w:p>
+            <w:proofErr w:type="spellStart"/>
+            <w:r>
+              <w:t>uz_valsts</w:t>
+            </w:r>
+            <w:proofErr w:type="spellEnd"/>
+          </w:p>
+        </w:tc>
+        <w:tc>
+          <w:tcPr>
+            <w:tcW w:w="1134" w:type="dxa"/>
+          </w:tcPr>
+          <w:p>
+            <w:proofErr w:type="spellStart"/>
+            <w:r>
+              <w:t>uz_pilseta</w:t>
+            </w:r>
+            <w:proofErr w:type="spellEnd"/>
+          </w:p>
+        </w:tc>
+        <w:tc>
+          <w:tcPr>
+            <w:tcW w:w="1273" w:type="dxa"/>
+          </w:tcPr>
+          <w:p>
+            <w:proofErr w:type="spellStart"/>
+            <w:r>
+              <w:t>no_adrese</w:t>
+            </w:r>
+            <w:proofErr w:type="spellEnd"/>
+          </w:p>
+        </w:tc>
+        <w:tc>
+          <w:tcPr>
+            <w:tcW w:w="1420" w:type="dxa"/>
+          </w:tcPr>
+          <w:p>
+            <w:proofErr w:type="spellStart"/>
+            <w:r>
+              <w:t>uz_adrese</w:t>
+            </w:r>
+            <w:proofErr w:type="spellEnd"/>
+          </w:p>
+        </w:tc>
+        <w:tc>
+          <w:tcPr>
+            <w:tcW w:w="1678" w:type="dxa"/>
+          </w:tcPr>
+          <w:p>
+            <w:proofErr w:type="spellStart"/>
+            <w:r>
+              <w:t>izbrauksanas_laiks</w:t>
+            </w:r>
+            <w:proofErr w:type="spellEnd"/>
+          </w:p>
+        </w:tc>
+        <w:tc>
+          <w:tcPr>
+            <w:tcW w:w="1016" w:type="dxa"/>
+          </w:tcPr>
+          <w:p>
+            <w:proofErr w:type="spellStart"/>
+            <w:r>
+              <w:t>cena</w:t>
+            </w:r>
+            <w:proofErr w:type="spellEnd"/>
+          </w:p>
+        </w:tc>
+        <w:tc>
+          <w:tcPr>
+            <w:tcW w:w="992" w:type="dxa"/>
+          </w:tcPr>
+          <w:p>
+            <w:proofErr w:type="spellStart"/>
+            <w:r>
+              <w:t>sedvietas</w:t>
+            </w:r>
+            <w:proofErr w:type="spellEnd"/>
+          </w:p>
+        </w:tc>
+        <w:tc>
+          <w:tcPr>
+            <w:tcW w:w="1134" w:type="dxa"/>
+          </w:tcPr>
+          <w:p>
+            <w:proofErr w:type="spellStart"/>
+            <w:r>
+              <w:t>irIzpildits</w:t>
+            </w:r>
+            <w:proofErr w:type="spellEnd"/>
+          </w:p>
+        </w:tc>
+      </w:tr>
+      <w:tr>
+        <w:tblPrEx>
+          <w:tblCellMar>
+            <w:top w:w="0" w:type="dxa"/>
+            <w:bottom w:w="0" w:type="dxa"/>
+          </w:tblCellMar>
+        </w:tblPrEx>
+        <w:tc>
+          <w:tcPr>
+            <w:tcW w:w="921" w:type="dxa"/>
+          </w:tcPr>
+          <w:p>
+            <w:r>
+              <w:t>1</w:t>
+            </w:r>
+          </w:p>
+        </w:tc>
+        <w:tc>
+          <w:tcPr>
+            <w:tcW w:w="1916" w:type="dxa"/>
+          </w:tcPr>
+          <w:p>
+            <w:r>
+              <w:t>1</w:t>
+            </w:r>
+          </w:p>
+        </w:tc>
+        <w:tc>
+          <w:tcPr>
+            <w:tcW w:w="1105" w:type="dxa"/>
+          </w:tcPr>
+          <w:p>
+            <w:r>
+              <w:t>Latvia</w:t>
+            </w:r>
+          </w:p>
+        </w:tc>
+        <w:tc>
+          <w:tcPr>
+            <w:tcW w:w="1162" w:type="dxa"/>
+          </w:tcPr>
+          <w:p>
+            <w:r>
+              <w:t>Liepaja</w:t>
+            </w:r>
+          </w:p>
+        </w:tc>
+        <w:tc>
+          <w:tcPr>
+            <w:tcW w:w="850" w:type="dxa"/>
+          </w:tcPr>
+          <w:p>
+            <w:r>
+              <w:t>Latvia</w:t>
+            </w:r>
+          </w:p>
+        </w:tc>
+        <w:tc>
+          <w:tcPr>
+            <w:tcW w:w="1134" w:type="dxa"/>
+          </w:tcPr>
+          <w:p>
+            <w:r>
+              <w:t>Riga</w:t>
+            </w:r>
+          </w:p>
+        </w:tc>
+        <w:tc>
+          <w:tcPr>
+            <w:tcW w:w="1273" w:type="dxa"/>
+          </w:tcPr>
+          <w:p>
+            <w:proofErr w:type="spellStart"/>
+            <w:r>
+              <w:t>Tirgus</w:t>
+            </w:r>
+            <w:proofErr w:type="spellEnd"/>
+            <w:r>
+              <w:t xml:space="preserve"> </w:t>
+            </w:r>
+            <w:proofErr w:type="spellStart"/>
+            <w:r>
+              <w:t>iela</w:t>
+            </w:r>
+            <w:proofErr w:type="spellEnd"/>
+            <w:r>
+              <w:t xml:space="preserve"> 19</w:t>
+            </w:r>
+          </w:p>
+        </w:tc>
+        <w:tc>
+          <w:tcPr>
+            <w:tcW w:w="1420" w:type="dxa"/>
+          </w:tcPr>
+          <w:p>
+            <w:proofErr w:type="spellStart"/>
+            <w:r>
+              <w:t>Br</w:t>
+            </w:r>
+            <w:r>
+              <w:t>ī</w:t>
+            </w:r>
+            <w:r>
+              <w:t>v</w:t>
+            </w:r>
+            <w:r>
+              <w:t>ī</w:t>
+            </w:r>
+            <w:r>
+              <w:t>bas</w:t>
+            </w:r>
+            <w:proofErr w:type="spellEnd"/>
+            <w:r>
+              <w:t xml:space="preserve"> </w:t>
+            </w:r>
+            <w:proofErr w:type="spellStart"/>
+            <w:r>
+              <w:t>iela</w:t>
+            </w:r>
+            <w:proofErr w:type="spellEnd"/>
+            <w:r>
+              <w:t xml:space="preserve"> 8</w:t>
+            </w:r>
+          </w:p>
+        </w:tc>
+        <w:tc>
+          <w:tcPr>
+            <w:tcW w:w="1678" w:type="dxa"/>
+          </w:tcPr>
+          <w:p>
+            <w:r>
+              <w:t>2018-12-16 17:00:00</w:t>
+            </w:r>
+          </w:p>
+        </w:tc>
+        <w:tc>
+          <w:tcPr>
+            <w:tcW w:w="1016" w:type="dxa"/>
+          </w:tcPr>
+          <w:p>
+            <w:r>
+              <w:t>6.99</w:t>
+            </w:r>
+          </w:p>
+        </w:tc>
+        <w:tc>
+          <w:tcPr>
+            <w:tcW w:w="992" w:type="dxa"/>
+          </w:tcPr>
+          <w:p>
+            <w:r>
+              <w:t>2</w:t>
+            </w:r>
+          </w:p>
+        </w:tc>
+        <w:tc>
+          <w:tcPr>
+            <w:tcW w:w="1134" w:type="dxa"/>
+          </w:tcPr>
+          <w:p>
+            <w:r>
+              <w:t>1</w:t>
+            </w:r>
+          </w:p>
+        </w:tc>
+      </w:tr>
+      <w:tr>
+        <w:tblPrEx>
+          <w:tblCellMar>
+            <w:top w:w="0" w:type="dxa"/>
+            <w:bottom w:w="0" w:type="dxa"/>
+          </w:tblCellMar>
+        </w:tblPrEx>
+        <w:tc>
+          <w:tcPr>
+            <w:tcW w:w="921" w:type="dxa"/>
+          </w:tcPr>
+          <w:p>
+            <w:r>
+              <w:t>2</w:t>
+            </w:r>
+          </w:p>
+        </w:tc>
+        <w:tc>
+          <w:tcPr>
+            <w:tcW w:w="1916" w:type="dxa"/>
+          </w:tcPr>
+          <w:p>
+            <w:r>
+              <w:t>1</w:t>
+            </w:r>
+          </w:p>
+        </w:tc>
+        <w:tc>
+          <w:tcPr>
+            <w:tcW w:w="1105" w:type="dxa"/>
+          </w:tcPr>
+          <w:p>
+            <w:r>
+              <w:t>Latvia</w:t>
+            </w:r>
+          </w:p>
+        </w:tc>
+        <w:tc>
+          <w:tcPr>
+            <w:tcW w:w="1162" w:type="dxa"/>
+          </w:tcPr>
+          <w:p>
+            <w:r>
+              <w:t>Riga</w:t>
+            </w:r>
+          </w:p>
+        </w:tc>
+        <w:tc>
+          <w:tcPr>
+            <w:tcW w:w="850" w:type="dxa"/>
+          </w:tcPr>
+          <w:p>
+            <w:r>
+              <w:t>Latvia</w:t>
+            </w:r>
+          </w:p>
+        </w:tc>
+        <w:tc>
+          <w:tcPr>
+            <w:tcW w:w="1134" w:type="dxa"/>
+          </w:tcPr>
+          <w:p>
+            <w:r>
+              <w:t>Liepaja</w:t>
+            </w:r>
+          </w:p>
+        </w:tc>
+        <w:tc>
+          <w:tcPr>
+            <w:tcW w:w="1273" w:type="dxa"/>
+          </w:tcPr>
+          <w:p>
+            <w:proofErr w:type="spellStart"/>
+            <w:r>
+              <w:t>Br</w:t>
+            </w:r>
+            <w:r>
+              <w:t>ī</w:t>
+            </w:r>
+            <w:r>
+              <w:t>v</w:t>
+            </w:r>
+            <w:r>
+              <w:t>ī</w:t>
+            </w:r>
+            <w:r>
+              <w:t>bas</w:t>
+            </w:r>
+            <w:proofErr w:type="spellEnd"/>
+            <w:r>
+              <w:t xml:space="preserve"> </w:t>
+            </w:r>
+            <w:proofErr w:type="spellStart"/>
+            <w:r>
+              <w:t>iela</w:t>
+            </w:r>
+            <w:proofErr w:type="spellEnd"/>
+            <w:r>
+              <w:t xml:space="preserve"> 8</w:t>
+            </w:r>
+          </w:p>
+        </w:tc>
+        <w:tc>
+          <w:tcPr>
+            <w:tcW w:w="1420" w:type="dxa"/>
+          </w:tcPr>
+          <w:p>
+            <w:proofErr w:type="spellStart"/>
+            <w:r>
+              <w:t>Tirgus</w:t>
+            </w:r>
+            <w:proofErr w:type="spellEnd"/>
+            <w:r>
+              <w:t xml:space="preserve"> </w:t>
+            </w:r>
+            <w:proofErr w:type="spellStart"/>
+            <w:r>
+              <w:t>iela</w:t>
+            </w:r>
+            <w:proofErr w:type="spellEnd"/>
+            <w:r>
+              <w:t xml:space="preserve"> 19</w:t>
+            </w:r>
+          </w:p>
+        </w:tc>
+        <w:tc>
+          <w:tcPr>
+            <w:tcW w:w="1678" w:type="dxa"/>
+          </w:tcPr>
+          <w:p>
+            <w:r>
+              <w:t>2018-12-18 17:00:00</w:t>
+            </w:r>
+          </w:p>
+        </w:tc>
+        <w:tc>
+          <w:tcPr>
+            <w:tcW w:w="1016" w:type="dxa"/>
+          </w:tcPr>
+          <w:p>
+            <w:r>
+              <w:t>6.99</w:t>
+            </w:r>
+          </w:p>
+        </w:tc>
+        <w:tc>
+          <w:tcPr>
+            <w:tcW w:w="992" w:type="dxa"/>
+          </w:tcPr>
+          <w:p>
+            <w:r>
+              <w:t>2</w:t>
+            </w:r>
+          </w:p>
+        </w:tc>
+        <w:tc>
+          <w:tcPr>
+            <w:tcW w:w="1134" w:type="dxa"/>
+          </w:tcPr>
+          <w:p>
+            <w:r>
+              <w:t>0</w:t>
+            </w:r>
+          </w:p>
+        </w:tc>
+      </w:tr>
+      <w:tr>
+        <w:tblPrEx>
+          <w:tblCellMar>
+            <w:top w:w="0" w:type="dxa"/>
+            <w:bottom w:w="0" w:type="dxa"/>
+          </w:tblCellMar>
+        </w:tblPrEx>
+        <w:tc>
+          <w:tcPr>
+            <w:tcW w:w="921" w:type="dxa"/>
+          </w:tcPr>
+          <w:p>
+            <w:r>
+              <w:t>3</w:t>
+            </w:r>
+          </w:p>
+        </w:tc>
+        <w:tc>
+          <w:tcPr>
+            <w:tcW w:w="1916" w:type="dxa"/>
+          </w:tcPr>
+          <w:p>
+            <w:r>
+              <w:t>NULL</w:t>
+            </w:r>
+          </w:p>
+        </w:tc>
+        <w:tc>
+          <w:tcPr>
+            <w:tcW w:w="1105" w:type="dxa"/>
+          </w:tcPr>
+          <w:p>
+            <w:r>
+              <w:t>Lithuania</w:t>
+            </w:r>
+          </w:p>
+        </w:tc>
+        <w:tc>
+          <w:tcPr>
+            <w:tcW w:w="1162" w:type="dxa"/>
+          </w:tcPr>
+          <w:p>
+            <w:r>
+              <w:t>Tallinn</w:t>
+            </w:r>
+          </w:p>
+        </w:tc>
+        <w:tc>
+          <w:tcPr>
+            <w:tcW w:w="850" w:type="dxa"/>
+          </w:tcPr>
+          <w:p>
+            <w:r>
+              <w:t>Lithuania</w:t>
+            </w:r>
+          </w:p>
+        </w:tc>
+        <w:tc>
+          <w:tcPr>
+            <w:tcW w:w="1134" w:type="dxa"/>
+          </w:tcPr>
+          <w:p>
+            <w:r>
+              <w:t>Tartu</w:t>
+            </w:r>
+          </w:p>
+        </w:tc>
+        <w:tc>
+          <w:tcPr>
+            <w:tcW w:w="1273" w:type="dxa"/>
+          </w:tcPr>
+          <w:p>
+            <w:r>
+              <w:t>NULL</w:t>
+            </w:r>
+          </w:p>
+        </w:tc>
+        <w:tc>
+          <w:tcPr>
+            <w:tcW w:w="1420" w:type="dxa"/>
+          </w:tcPr>
+          <w:p>
+            <w:r>
+              <w:t>NULL</w:t>
+            </w:r>
+          </w:p>
+        </w:tc>
+        <w:tc>
+          <w:tcPr>
+            <w:tcW w:w="1678" w:type="dxa"/>
+          </w:tcPr>
+          <w:p>
+            <w:r>
+              <w:t>2018-12-22 12:00:00</w:t>
+            </w:r>
+          </w:p>
+        </w:tc>
+        <w:tc>
+          <w:tcPr>
+            <w:tcW w:w="1016" w:type="dxa"/>
+          </w:tcPr>
+          <w:p>
+            <w:r>
+              <w:t>15.00</w:t>
+            </w:r>
+          </w:p>
+        </w:tc>
+        <w:tc>
+          <w:tcPr>
+            <w:tcW w:w="992" w:type="dxa"/>
+          </w:tcPr>
+          <w:p>
+            <w:r>
+              <w:t>1</w:t>
+            </w:r>
+          </w:p>
+        </w:tc>
+        <w:tc>
+          <w:tcPr>
+            <w:tcW w:w="1134" w:type="dxa"/>
+          </w:tcPr>
+          <w:p>
+            <w:r>
+              <w:t>0</w:t>
+            </w:r>
+          </w:p>
+        </w:tc>
+      </w:tr>
+      <w:tr>
+        <w:tblPrEx>
+          <w:tblCellMar>
+            <w:top w:w="0" w:type="dxa"/>
+            <w:bottom w:w="0" w:type="dxa"/>
+          </w:tblCellMar>
+        </w:tblPrEx>
+        <w:tc>
+          <w:tcPr>
+            <w:tcW w:w="921" w:type="dxa"/>
+          </w:tcPr>
+          <w:p>
+            <w:r>
+              <w:t>4</w:t>
+            </w:r>
+          </w:p>
+        </w:tc>
+        <w:tc>
+          <w:tcPr>
+            <w:tcW w:w="1916" w:type="dxa"/>
+          </w:tcPr>
+          <w:p>
+            <w:r>
+              <w:t>3</w:t>
+            </w:r>
+          </w:p>
+        </w:tc>
+        <w:tc>
+          <w:tcPr>
+            <w:tcW w:w="1105" w:type="dxa"/>
+          </w:tcPr>
+          <w:p>
+            <w:r>
+              <w:t>Russia</w:t>
+            </w:r>
+          </w:p>
+        </w:tc>
+        <w:tc>
+          <w:tcPr>
+            <w:tcW w:w="1162" w:type="dxa"/>
+          </w:tcPr>
+          <w:p>
+            <w:r>
+              <w:t>Moscow</w:t>
+            </w:r>
+          </w:p>
+        </w:tc>
+        <w:tc>
+          <w:tcPr>
+            <w:tcW w:w="850" w:type="dxa"/>
+          </w:tcPr>
+          <w:p>
+            <w:r>
+              <w:t>Latvia</w:t>
+            </w:r>
+          </w:p>
+        </w:tc>
+        <w:tc>
+          <w:tcPr>
+            <w:tcW w:w="1134" w:type="dxa"/>
+          </w:tcPr>
+          <w:p>
+            <w:r>
+              <w:t>Riga</w:t>
+            </w:r>
+          </w:p>
+        </w:tc>
+        <w:tc>
+          <w:tcPr>
+            <w:tcW w:w="1273" w:type="dxa"/>
+          </w:tcPr>
+          <w:p>
+            <w:proofErr w:type="spellStart"/>
+            <w:r>
+              <w:t>Gazetny</w:t>
+            </w:r>
+            <w:proofErr w:type="spellEnd"/>
+            <w:r>
+              <w:t xml:space="preserve"> Ln., 17/9/1</w:t>
+            </w:r>
+          </w:p>
+        </w:tc>
+        <w:tc>
+          <w:tcPr>
+            <w:tcW w:w="1420" w:type="dxa"/>
+          </w:tcPr>
+          <w:p>
+            <w:proofErr w:type="spellStart"/>
+            <w:r>
+              <w:t>Br</w:t>
+            </w:r>
+            <w:r>
+              <w:t>ī</w:t>
+            </w:r>
+            <w:r>
+              <w:t>v</w:t>
+            </w:r>
+            <w:r>
+              <w:t>ī</w:t>
+            </w:r>
+            <w:r>
+              <w:t>bas</w:t>
+            </w:r>
+            <w:proofErr w:type="spellEnd"/>
+            <w:r>
+              <w:t xml:space="preserve"> </w:t>
+            </w:r>
+            <w:proofErr w:type="spellStart"/>
+            <w:r>
+              <w:t>iela</w:t>
+            </w:r>
+            <w:proofErr w:type="spellEnd"/>
+            <w:r>
+              <w:t xml:space="preserve"> 8</w:t>
+            </w:r>
+          </w:p>
+        </w:tc>
+        <w:tc>
+          <w:tcPr>
+            <w:tcW w:w="1678" w:type="dxa"/>
+          </w:tcPr>
+          <w:p>
+            <w:r>
+              <w:t>2018-12-25 06:00:00</w:t>
+            </w:r>
+          </w:p>
+        </w:tc>
+        <w:tc>
+          <w:tcPr>
+            <w:tcW w:w="1016" w:type="dxa"/>
+          </w:tcPr>
+          <w:p>
+            <w:r>
+              <w:t>45.99</w:t>
+            </w:r>
+          </w:p>
+        </w:tc>
+        <w:tc>
+          <w:tcPr>
+            <w:tcW w:w="992" w:type="dxa"/>
+          </w:tcPr>
+          <w:p>
+            <w:r>
+              <w:t>3</w:t>
+            </w:r>
+          </w:p>
+        </w:tc>
+        <w:tc>
+          <w:tcPr>
+            <w:tcW w:w="1134" w:type="dxa"/>
+          </w:tcPr>
+          <w:p>
+            <w:r>
+              <w:t>0</w:t>
+            </w:r>
+          </w:p>
+        </w:tc>
+      </w:tr>
+      <w:tr>
+        <w:tblPrEx>
+          <w:tblCellMar>
+            <w:top w:w="0" w:type="dxa"/>
+            <w:bottom w:w="0" w:type="dxa"/>
+          </w:tblCellMar>
+        </w:tblPrEx>
+        <w:tc>
+          <w:tcPr>
+            <w:tcW w:w="921" w:type="dxa"/>
+          </w:tcPr>
+          <w:p>
+            <w:r>
+              <w:t>5</w:t>
+            </w:r>
+          </w:p>
+        </w:tc>
+        <w:tc>
+          <w:tcPr>
+            <w:tcW w:w="1916" w:type="dxa"/>
+          </w:tcPr>
+          <w:p>
+            <w:r>
+              <w:t>NULL</w:t>
+            </w:r>
+          </w:p>
+        </w:tc>
+        <w:tc>
+          <w:tcPr>
+            <w:tcW w:w="1105" w:type="dxa"/>
+          </w:tcPr>
+          <w:p>
+            <w:r>
+              <w:t>Poland</w:t>
+            </w:r>
+          </w:p>
+        </w:tc>
+        <w:tc>
+          <w:tcPr>
+            <w:tcW w:w="1162" w:type="dxa"/>
+          </w:tcPr>
+          <w:p>
+            <w:r>
+              <w:t>Krak</w:t>
+            </w:r>
+            <w:r>
+              <w:t>ó</w:t>
+            </w:r>
+            <w:r>
+              <w:t>w</w:t>
+            </w:r>
+          </w:p>
+        </w:tc>
+        <w:tc>
+          <w:tcPr>
+            <w:tcW w:w="850" w:type="dxa"/>
+          </w:tcPr>
+          <w:p>
+            <w:r>
+              <w:t>Poland</w:t>
+            </w:r>
+          </w:p>
+        </w:tc>
+        <w:tc>
+          <w:tcPr>
+            <w:tcW w:w="1134" w:type="dxa"/>
+          </w:tcPr>
+          <w:p>
+            <w:r>
+              <w:t>Warsaw</w:t>
+            </w:r>
+          </w:p>
+        </w:tc>
+        <w:tc>
+          <w:tcPr>
+            <w:tcW w:w="1273" w:type="dxa"/>
+          </w:tcPr>
+          <w:p>
+            <w:r>
+              <w:t>NULL</w:t>
+            </w:r>
+          </w:p>
+        </w:tc>
+        <w:tc>
+          <w:tcPr>
+            <w:tcW w:w="1420" w:type="dxa"/>
+          </w:tcPr>
+          <w:p>
+            <w:r>
+              <w:t>NULL</w:t>
+            </w:r>
+          </w:p>
+        </w:tc>
+        <w:tc>
+          <w:tcPr>
+            <w:tcW w:w="1678" w:type="dxa"/>
+          </w:tcPr>
+          <w:p>
+            <w:r>
+              <w:t>2019-01-15 07:00:00</w:t>
+            </w:r>
+          </w:p>
+        </w:tc>
+        <w:tc>
+          <w:tcPr>
+            <w:tcW w:w="1016" w:type="dxa"/>
+          </w:tcPr>
+          <w:p>
+            <w:r>
+              <w:t>3.99</w:t>
+            </w:r>
+          </w:p>
+        </w:tc>
+        <w:tc>
+          <w:tcPr>
+            <w:tcW w:w="992" w:type="dxa"/>
+          </w:tcPr>
+          <w:p>
+            <w:r>
+              <w:t>1</w:t>
+            </w:r>
+          </w:p>
+        </w:tc>
+        <w:tc>
+          <w:tcPr>
+            <w:tcW w:w="1134" w:type="dxa"/>
+          </w:tcPr>
+          <w:p>
+            <w:r>
+              <w:t>0</w:t>
+            </w:r>
+          </w:p>
+        </w:tc>
+      </w:tr>
+    </w:tbl>
+    <w:p>
+      <w:pPr>
+        <w:spacing w:line="360" w:lineRule="auto"/>
+        <w:jc w:val="center"/>
+        <w:rPr>
+          <w:rFonts w:ascii="Times New Roman"/>
+          <w:sz w:val="24"/>
+          <w:szCs w:val="24"/>
+          <w:lang w:val="lv-LV"/>
+        </w:rPr>
+        <w:sectPr>
+          <w:pgSz w:w="15840" w:h="12240" w:orient="landscape"/>
+          <w:pgMar w:top="1440" w:right="1440" w:bottom="1440" w:left="1440" w:header="709" w:footer="709" w:gutter="0"/>
+          <w:cols w:space="708"/>
+          <w:titlePg/>
+          <w:docGrid w:linePitch="360"/>
+        </w:sectPr>
+      </w:pPr>
+      <w:r>
+        <w:rPr>
+          <w:rFonts w:ascii="Times New Roman"/>
+          <w:sz w:val="24"/>
+          <w:szCs w:val="24"/>
+          <w:lang w:val="lv-LV"/>
+        </w:rPr>
+        <w:t>Tabula 3.6.</w:t>
+      </w:r>
+    </w:p>
+    <w:p>
+      <w:pPr>
+        <w:spacing w:line="360" w:lineRule="auto"/>
+        <w:jc w:val="center"/>
+        <w:rPr>
+          <w:rFonts w:ascii="Times New Roman"/>
+          <w:sz w:val="24"/>
+          <w:szCs w:val="24"/>
+          <w:lang w:val="lv-LV"/>
+        </w:rPr>
+      </w:pPr>
     </w:p>
     <w:sectPr>
       <w:pgSz w:w="12240" w:h="15840"/>
@@ -5819,7 +8399,7 @@
 </file>
 
 <file path=customXml/itemProps1.xml><?xml version="1.0" encoding="utf-8"?>
-<ds:datastoreItem xmlns:ds="http://schemas.openxmlformats.org/officeDocument/2006/customXml" ds:itemID="{7D38CA3A-0201-46CB-8680-0E455F43C261}">
+<ds:datastoreItem xmlns:ds="http://schemas.openxmlformats.org/officeDocument/2006/customXml" ds:itemID="{3CA6225B-3898-46CA-BE09-D118C7083536}">
   <ds:schemaRefs>
     <ds:schemaRef ds:uri="http://schemas.openxmlformats.org/officeDocument/2006/bibliography"/>
   </ds:schemaRefs>

</xml_diff>